<commit_message>
Replace "petition" with "application"
</commit_message>
<xml_diff>
--- a/docassemble/MAVirtualCourt/data/templates/209A_next_steps_for_user.docx
+++ b/docassemble/MAVirtualCourt/data/templates/209A_next_steps_for_user.docx
@@ -1246,36 +1246,191 @@
     </w:p>
     <w:p>
       <w:pPr>
+        <w:keepNext/>
+        <w:keepLines/>
+        <w:rPr>
+          <w:sz w:val="22"/>
+        </w:rPr>
+      </w:pPr>
+      <w:r>
         <w:rPr>
           <w:b/>
           <w:sz w:val="22"/>
         </w:rPr>
-      </w:pPr>
+        <w:t>Note</w:t>
+      </w:r>
+    </w:p>
+    <w:p>
+      <w:pPr>
+        <w:keepNext/>
+        <w:keepLines/>
+        <w:rPr>
+          <w:sz w:val="22"/>
+        </w:rPr>
+      </w:pPr>
+      <w:r>
+        <w:rPr>
+          <w:sz w:val="22"/>
+        </w:rPr>
+        <w:t>The order do</w:t>
+      </w:r>
+      <w:r>
+        <w:rPr>
+          <w:sz w:val="22"/>
+        </w:rPr>
+        <w:t xml:space="preserve">es not start working until the police “serve” </w:t>
+      </w:r>
+      <w:r>
+        <w:rPr>
+          <w:sz w:val="22"/>
+        </w:rPr>
+        <w:t>{{ other_parties.familiar() }}</w:t>
+      </w:r>
+      <w:r>
+        <w:rPr>
+          <w:sz w:val="22"/>
+        </w:rPr>
+        <w:t xml:space="preserve"> with a copy. </w:t>
+      </w:r>
+      <w:r>
+        <w:rPr>
+          <w:sz w:val="22"/>
+        </w:rPr>
+        <w:t xml:space="preserve">The police should tell you when they have given </w:t>
+      </w:r>
+      <w:r>
+        <w:rPr>
+          <w:sz w:val="22"/>
+        </w:rPr>
+        <w:t>{{ other_parties.familiar() }}</w:t>
+      </w:r>
+      <w:r>
+        <w:rPr>
+          <w:sz w:val="22"/>
+        </w:rPr>
+        <w:t xml:space="preserve"> the order</w:t>
+      </w:r>
+      <w:r>
+        <w:rPr>
+          <w:sz w:val="22"/>
+        </w:rPr>
+        <w:t xml:space="preserve">. Check with the police if you do not hear from them within a few hours. </w:t>
+      </w:r>
+    </w:p>
+    <w:p>
+      <w:pPr>
+        <w:rPr>
+          <w:sz w:val="22"/>
+        </w:rPr>
+      </w:pPr>
+      <w:bookmarkStart w:id="9" w:name="_GoBack"/>
+      <w:bookmarkEnd w:id="9"/>
+    </w:p>
+    <w:p>
+      <w:pPr>
+        <w:rPr>
+          <w:sz w:val="22"/>
+        </w:rPr>
+      </w:pPr>
+      <w:r>
+        <w:rPr>
+          <w:sz w:val="22"/>
+        </w:rPr>
+        <w:t>The police will also stay at your home until {{ other_parties.familiar() }} leaves if the order tells {{ other_parties.familiar() }} to leave your home.</w:t>
+      </w:r>
+    </w:p>
+    <w:p>
+      <w:pPr>
+        <w:rPr>
+          <w:sz w:val="22"/>
+        </w:rPr>
+      </w:pPr>
+      <w:r>
+        <w:rPr>
+          <w:sz w:val="22"/>
+        </w:rPr>
+        <w:t xml:space="preserve">If </w:t>
+      </w:r>
+      <w:r>
+        <w:rPr>
+          <w:sz w:val="22"/>
+        </w:rPr>
+        <w:t>{{ other_parties.familiar() }}</w:t>
+      </w:r>
+      <w:r>
+        <w:rPr>
+          <w:sz w:val="22"/>
+        </w:rPr>
+        <w:t xml:space="preserve"> needs to get personal belongings from the house, they can make an appointment </w:t>
+      </w:r>
+      <w:r>
+        <w:rPr>
+          <w:sz w:val="22"/>
+        </w:rPr>
+        <w:t xml:space="preserve">with the police </w:t>
+      </w:r>
+      <w:r>
+        <w:rPr>
+          <w:sz w:val="22"/>
+        </w:rPr>
+        <w:t xml:space="preserve">to return to the house and take </w:t>
+      </w:r>
       <w:r>
         <w:rPr>
           <w:b/>
           <w:sz w:val="22"/>
         </w:rPr>
-        <w:t>Note</w:t>
-      </w:r>
-    </w:p>
-    <w:p>
-      <w:pPr>
-        <w:rPr>
-          <w:sz w:val="22"/>
-        </w:rPr>
-      </w:pPr>
-      <w:r>
-        <w:rPr>
-          <w:sz w:val="22"/>
-        </w:rPr>
-        <w:t>The order do</w:t>
-      </w:r>
-      <w:r>
-        <w:rPr>
-          <w:sz w:val="22"/>
-        </w:rPr>
-        <w:t xml:space="preserve">es not start working until the police “serve” </w:t>
+        <w:t>only</w:t>
+      </w:r>
+      <w:r>
+        <w:rPr>
+          <w:sz w:val="22"/>
+        </w:rPr>
+        <w:t xml:space="preserve"> personal</w:t>
+      </w:r>
+      <w:r>
+        <w:rPr>
+          <w:sz w:val="22"/>
+        </w:rPr>
+        <w:t xml:space="preserve"> </w:t>
+      </w:r>
+      <w:r>
+        <w:rPr>
+          <w:sz w:val="22"/>
+        </w:rPr>
+        <w:t>belongings like clothes or m</w:t>
+      </w:r>
+      <w:r>
+        <w:rPr>
+          <w:sz w:val="22"/>
+        </w:rPr>
+        <w:t>edications.</w:t>
+      </w:r>
+    </w:p>
+    <w:p>
+      <w:pPr>
+        <w:pStyle w:val="Heading2"/>
+      </w:pPr>
+      <w:bookmarkStart w:id="10" w:name="_jpvqkqfibwqh" w:colFirst="0" w:colLast="0"/>
+      <w:bookmarkEnd w:id="10"/>
+      <w:r>
+        <w:t>I</w:t>
+      </w:r>
+      <w:r>
+        <w:t>f I have my ex-parte order, why do I have to go back to court so soon for a second hearing?</w:t>
+      </w:r>
+    </w:p>
+    <w:p>
+      <w:pPr>
+        <w:rPr>
+          <w:sz w:val="22"/>
+        </w:rPr>
+      </w:pPr>
+      <w:r>
+        <w:rPr>
+          <w:sz w:val="22"/>
+        </w:rPr>
+        <w:t xml:space="preserve">The second hearing gives </w:t>
       </w:r>
       <w:r>
         <w:rPr>
@@ -1287,239 +1442,89 @@
         <w:rPr>
           <w:sz w:val="22"/>
         </w:rPr>
-        <w:t xml:space="preserve"> with a copy. </w:t>
-      </w:r>
-      <w:r>
-        <w:rPr>
-          <w:sz w:val="22"/>
-        </w:rPr>
-        <w:t xml:space="preserve">The police should tell you when they have given </w:t>
-      </w:r>
-      <w:r>
-        <w:rPr>
-          <w:sz w:val="22"/>
-        </w:rPr>
-        <w:t>{{ other_parties.familiar() }}</w:t>
-      </w:r>
-      <w:r>
-        <w:rPr>
-          <w:sz w:val="22"/>
-        </w:rPr>
-        <w:t xml:space="preserve"> the order</w:t>
-      </w:r>
-      <w:r>
-        <w:rPr>
-          <w:sz w:val="22"/>
-        </w:rPr>
-        <w:t xml:space="preserve">. Check with the police if you do not hear from them within a few hours. </w:t>
-      </w:r>
-    </w:p>
-    <w:p>
-      <w:pPr>
-        <w:rPr>
-          <w:sz w:val="22"/>
-        </w:rPr>
-      </w:pPr>
-    </w:p>
-    <w:p>
-      <w:pPr>
-        <w:rPr>
-          <w:sz w:val="22"/>
-        </w:rPr>
-      </w:pPr>
-      <w:r>
-        <w:rPr>
-          <w:sz w:val="22"/>
-        </w:rPr>
-        <w:t>The police will also stay at your home until {{ other_parties.familiar() }} leaves if the order tells {{ other_parties.familiar() }} to leave your home.</w:t>
-      </w:r>
-    </w:p>
-    <w:p>
-      <w:pPr>
-        <w:rPr>
-          <w:sz w:val="22"/>
-        </w:rPr>
-      </w:pPr>
-      <w:r>
-        <w:rPr>
-          <w:sz w:val="22"/>
-        </w:rPr>
-        <w:t xml:space="preserve">If </w:t>
-      </w:r>
-      <w:r>
-        <w:rPr>
-          <w:sz w:val="22"/>
-        </w:rPr>
-        <w:t>{{ other_parties.familiar() }}</w:t>
-      </w:r>
-      <w:r>
-        <w:rPr>
-          <w:sz w:val="22"/>
-        </w:rPr>
-        <w:t xml:space="preserve"> needs to get personal belongings from the house, they can make an appointment </w:t>
-      </w:r>
-      <w:r>
-        <w:rPr>
-          <w:sz w:val="22"/>
-        </w:rPr>
-        <w:t xml:space="preserve">with the police </w:t>
-      </w:r>
-      <w:r>
-        <w:rPr>
-          <w:sz w:val="22"/>
-        </w:rPr>
-        <w:t xml:space="preserve">to return to the house and take </w:t>
+        <w:t xml:space="preserve"> a chance to tell </w:t>
+      </w:r>
+      <w:r>
+        <w:rPr>
+          <w:sz w:val="22"/>
+        </w:rPr>
+        <w:t>the judge their side of the story.</w:t>
+      </w:r>
+    </w:p>
+    <w:p>
+      <w:pPr>
+        <w:rPr>
+          <w:sz w:val="22"/>
+        </w:rPr>
+      </w:pPr>
+      <w:r>
+        <w:rPr>
+          <w:sz w:val="22"/>
+        </w:rPr>
+        <w:t xml:space="preserve">You </w:t>
       </w:r>
       <w:r>
         <w:rPr>
           <w:b/>
           <w:sz w:val="22"/>
         </w:rPr>
-        <w:t>only</w:t>
-      </w:r>
-      <w:r>
-        <w:rPr>
-          <w:sz w:val="22"/>
-        </w:rPr>
-        <w:t xml:space="preserve"> personal</w:t>
-      </w:r>
-      <w:r>
-        <w:rPr>
-          <w:sz w:val="22"/>
-        </w:rPr>
-        <w:t xml:space="preserve"> </w:t>
-      </w:r>
-      <w:r>
-        <w:rPr>
-          <w:sz w:val="22"/>
-        </w:rPr>
-        <w:t>belongings like clothes or m</w:t>
-      </w:r>
-      <w:r>
-        <w:rPr>
-          <w:sz w:val="22"/>
-        </w:rPr>
-        <w:t>edications.</w:t>
+        <w:t>must</w:t>
+      </w:r>
+      <w:r>
+        <w:rPr>
+          <w:sz w:val="22"/>
+        </w:rPr>
+        <w:t xml:space="preserve"> return to court for the </w:t>
+      </w:r>
+      <w:r>
+        <w:rPr>
+          <w:sz w:val="22"/>
+        </w:rPr>
+        <w:t xml:space="preserve">second </w:t>
+      </w:r>
+      <w:r>
+        <w:rPr>
+          <w:sz w:val="22"/>
+        </w:rPr>
+        <w:t xml:space="preserve">hearing if you </w:t>
+      </w:r>
+      <w:r>
+        <w:rPr>
+          <w:sz w:val="22"/>
+        </w:rPr>
+        <w:t>need the court to keep</w:t>
+      </w:r>
+      <w:r>
+        <w:rPr>
+          <w:sz w:val="22"/>
+        </w:rPr>
+        <w:t xml:space="preserve"> your re</w:t>
+      </w:r>
+      <w:r>
+        <w:rPr>
+          <w:sz w:val="22"/>
+        </w:rPr>
+        <w:t>straining order</w:t>
+      </w:r>
+      <w:r>
+        <w:rPr>
+          <w:sz w:val="22"/>
+        </w:rPr>
+        <w:t xml:space="preserve"> in effect</w:t>
+      </w:r>
+      <w:r>
+        <w:rPr>
+          <w:sz w:val="22"/>
+        </w:rPr>
+        <w:t>.</w:t>
       </w:r>
     </w:p>
     <w:p>
       <w:pPr>
         <w:pStyle w:val="Heading2"/>
       </w:pPr>
-      <w:bookmarkStart w:id="9" w:name="_jpvqkqfibwqh" w:colFirst="0" w:colLast="0"/>
-      <w:bookmarkEnd w:id="9"/>
-      <w:r>
-        <w:t>I</w:t>
-      </w:r>
-      <w:r>
-        <w:t>f I have my ex-parte order, why do I have to go back to court so soon for a second hearing?</w:t>
-      </w:r>
-    </w:p>
-    <w:p>
-      <w:pPr>
-        <w:rPr>
-          <w:sz w:val="22"/>
-        </w:rPr>
-      </w:pPr>
-      <w:r>
-        <w:rPr>
-          <w:sz w:val="22"/>
-        </w:rPr>
-        <w:t xml:space="preserve">The second hearing gives </w:t>
-      </w:r>
-      <w:r>
-        <w:rPr>
-          <w:sz w:val="22"/>
-        </w:rPr>
-        <w:t>{{ other_parties.familiar() }}</w:t>
-      </w:r>
-      <w:r>
-        <w:rPr>
-          <w:sz w:val="22"/>
-        </w:rPr>
-        <w:t xml:space="preserve"> a chance to tell </w:t>
-      </w:r>
-      <w:r>
-        <w:rPr>
-          <w:sz w:val="22"/>
-        </w:rPr>
-        <w:t>the judge their side of the story.</w:t>
-      </w:r>
-    </w:p>
-    <w:p>
-      <w:pPr>
-        <w:rPr>
-          <w:sz w:val="22"/>
-        </w:rPr>
-      </w:pPr>
-      <w:r>
-        <w:rPr>
-          <w:sz w:val="22"/>
-        </w:rPr>
-        <w:t xml:space="preserve">You </w:t>
-      </w:r>
-      <w:r>
-        <w:rPr>
-          <w:b/>
-          <w:sz w:val="22"/>
-        </w:rPr>
-        <w:t>must</w:t>
-      </w:r>
-      <w:r>
-        <w:rPr>
-          <w:sz w:val="22"/>
-        </w:rPr>
-        <w:t xml:space="preserve"> return to court for the </w:t>
-      </w:r>
-      <w:r>
-        <w:rPr>
-          <w:sz w:val="22"/>
-        </w:rPr>
-        <w:t xml:space="preserve">second </w:t>
-      </w:r>
-      <w:r>
-        <w:rPr>
-          <w:sz w:val="22"/>
-        </w:rPr>
-        <w:t xml:space="preserve">hearing if you </w:t>
-      </w:r>
-      <w:r>
-        <w:rPr>
-          <w:sz w:val="22"/>
-        </w:rPr>
-        <w:t>need the court to keep</w:t>
-      </w:r>
-      <w:r>
-        <w:rPr>
-          <w:sz w:val="22"/>
-        </w:rPr>
-        <w:t xml:space="preserve"> your re</w:t>
-      </w:r>
-      <w:r>
-        <w:rPr>
-          <w:sz w:val="22"/>
-        </w:rPr>
-        <w:t>straining order</w:t>
-      </w:r>
-      <w:r>
-        <w:rPr>
-          <w:sz w:val="22"/>
-        </w:rPr>
-        <w:t xml:space="preserve"> in effect</w:t>
-      </w:r>
-      <w:r>
-        <w:rPr>
-          <w:sz w:val="22"/>
-        </w:rPr>
-        <w:t>.</w:t>
-      </w:r>
-    </w:p>
-    <w:p>
-      <w:pPr>
-        <w:pStyle w:val="Heading2"/>
-      </w:pPr>
-      <w:bookmarkStart w:id="10" w:name="_wjzvjugefec1" w:colFirst="0" w:colLast="0"/>
-      <w:bookmarkEnd w:id="10"/>
+      <w:bookmarkStart w:id="11" w:name="_wjzvjugefec1" w:colFirst="0" w:colLast="0"/>
+      <w:bookmarkEnd w:id="11"/>
       <w:r>
         <w:t>What can I do if the judge does not give me the ex-parte order?</w:t>
       </w:r>
@@ -1688,22 +1693,14 @@
         <w:rPr>
           <w:sz w:val="22"/>
         </w:rPr>
-        <w:t>. If you c</w:t>
-      </w:r>
-      <w:bookmarkStart w:id="11" w:name="_GoBack"/>
-      <w:bookmarkEnd w:id="11"/>
-      <w:r>
-        <w:rPr>
-          <w:sz w:val="22"/>
-        </w:rPr>
-        <w:t xml:space="preserve">hange your mind and you need an </w:t>
+        <w:t xml:space="preserve">. If </w:t>
       </w:r>
       <w:r>
         <w:rPr>
           <w:sz w:val="22"/>
         </w:rPr>
         <w:lastRenderedPageBreak/>
-        <w:t>order right away, contact the court and tell them you need an “ex parte hearing”.</w:t>
+        <w:t>you change your mind and you need an order right away, contact the court and tell them you need an “ex parte hearing”.</w:t>
       </w:r>
     </w:p>
     <w:p>
@@ -1866,7 +1863,14 @@
         <w:sz w:val="32"/>
         <w:szCs w:val="32"/>
       </w:rPr>
-      <w:t>Access – 209A Abuse Prevention Petition</w:t>
+      <w:t xml:space="preserve">Access – 209A Abuse Prevention </w:t>
+    </w:r>
+    <w:r>
+      <w:rPr>
+        <w:sz w:val="32"/>
+        <w:szCs w:val="32"/>
+      </w:rPr>
+      <w:t>Application</w:t>
     </w:r>
   </w:p>
 </w:hdr>

</xml_diff>